<commit_message>
including stories of the sprints to the schedule
</commit_message>
<xml_diff>
--- a/relatorio_parcial.docx
+++ b/relatorio_parcial.docx
@@ -18193,7 +18193,39 @@
               <w:pStyle w:val="TableContents"/>
             </w:pPr>
             <w:r>
-              <w:t>Não definido</w:t>
+              <w:t>- Cadastro de usuários</w:t>
+            </w:r>
+          </w:p>
+          <w:p>
+            <w:pPr>
+              <w:pStyle w:val="TableContents"/>
+            </w:pPr>
+            <w:r>
+              <w:t>- Cadastro de perfis</w:t>
+            </w:r>
+          </w:p>
+          <w:p>
+            <w:pPr>
+              <w:pStyle w:val="TableContents"/>
+            </w:pPr>
+            <w:r>
+              <w:t>- Tela de login</w:t>
+            </w:r>
+          </w:p>
+          <w:p>
+            <w:pPr>
+              <w:pStyle w:val="TableContents"/>
+            </w:pPr>
+            <w:r>
+              <w:t>- Cadastro de clientes</w:t>
+            </w:r>
+          </w:p>
+          <w:p>
+            <w:pPr>
+              <w:pStyle w:val="TableContents"/>
+            </w:pPr>
+            <w:r>
+              <w:t>- Cadastro de projetos</w:t>
             </w:r>
           </w:p>
         </w:tc>
@@ -18275,7 +18307,15 @@
               <w:pStyle w:val="TableContents"/>
             </w:pPr>
             <w:r>
-              <w:t>Não definido</w:t>
+              <w:t>- Cadastro de sprints</w:t>
+            </w:r>
+          </w:p>
+          <w:p>
+            <w:pPr>
+              <w:pStyle w:val="TableContents"/>
+            </w:pPr>
+            <w:r>
+              <w:t>- Scan parte 1</w:t>
             </w:r>
           </w:p>
         </w:tc>
@@ -18635,7 +18675,23 @@
               <w:pStyle w:val="TableContents"/>
             </w:pPr>
             <w:r>
-              <w:t>Não definido</w:t>
+              <w:t>- Scan parte 2</w:t>
+            </w:r>
+          </w:p>
+          <w:p>
+            <w:pPr>
+              <w:pStyle w:val="TableContents"/>
+            </w:pPr>
+            <w:r>
+              <w:t>- Quantidade de pontos entregues por sprint X time</w:t>
+            </w:r>
+          </w:p>
+          <w:p>
+            <w:pPr>
+              <w:pStyle w:val="TableContents"/>
+            </w:pPr>
+            <w:r>
+              <w:t xml:space="preserve">- Quantidade de testes unitários criados por sprint X time </w:t>
             </w:r>
           </w:p>
         </w:tc>
@@ -18717,7 +18773,32 @@
               <w:pStyle w:val="TableContents"/>
             </w:pPr>
             <w:r>
-              <w:t>Não definido</w:t>
+              <w:t xml:space="preserve">- Quantidade de pontos estimados X quantidade de pontos entregues para cada sprint </w:t>
+            </w:r>
+          </w:p>
+          <w:p>
+            <w:pPr>
+              <w:pStyle w:val="TableContents"/>
+            </w:pPr>
+            <w:r>
+              <w:lastRenderedPageBreak/>
+              <w:t xml:space="preserve">- Quantidade de pontos entregues X testes unitários para cada sprint </w:t>
+            </w:r>
+          </w:p>
+          <w:p>
+            <w:pPr>
+              <w:pStyle w:val="TableContents"/>
+            </w:pPr>
+            <w:r>
+              <w:t>- Quantidade de estórias entregues por sprint por projeto</w:t>
+            </w:r>
+          </w:p>
+          <w:p>
+            <w:pPr>
+              <w:pStyle w:val="TableContents"/>
+            </w:pPr>
+            <w:r>
+              <w:t>- Burndown para a sprint corrente de cada projeto</w:t>
             </w:r>
           </w:p>
         </w:tc>
@@ -18736,6 +18817,7 @@
               <w:pStyle w:val="TableContents"/>
             </w:pPr>
             <w:r>
+              <w:lastRenderedPageBreak/>
               <w:t>05/09/2014</w:t>
             </w:r>
           </w:p>
@@ -18780,6 +18862,7 @@
               <w:pStyle w:val="TableContents"/>
             </w:pPr>
             <w:r>
+              <w:lastRenderedPageBreak/>
               <w:t>Ajustes no relatório do projeto</w:t>
             </w:r>
           </w:p>
@@ -18881,7 +18964,23 @@
               <w:pStyle w:val="TableContents"/>
             </w:pPr>
             <w:r>
-              <w:t>Não definido</w:t>
+              <w:t xml:space="preserve">- Quantidade de pontos entregues X sprint </w:t>
+            </w:r>
+          </w:p>
+          <w:p>
+            <w:pPr>
+              <w:pStyle w:val="TableContents"/>
+            </w:pPr>
+            <w:r>
+              <w:t xml:space="preserve">- Quantidade de testes unitários criados X sprint </w:t>
+            </w:r>
+          </w:p>
+          <w:p>
+            <w:pPr>
+              <w:pStyle w:val="TableContents"/>
+            </w:pPr>
+            <w:r>
+              <w:t xml:space="preserve">- Quantidade de pontos estimados X quantidade de pontos entregues para cada sprint </w:t>
             </w:r>
           </w:p>
         </w:tc>
@@ -19127,7 +19226,31 @@
               <w:pStyle w:val="TableContents"/>
             </w:pPr>
             <w:r>
-              <w:t>Não definido</w:t>
+              <w:t xml:space="preserve">- Quantidade de pontos entregues X testes unitários para cada sprint </w:t>
+            </w:r>
+          </w:p>
+          <w:p>
+            <w:pPr>
+              <w:pStyle w:val="TableContents"/>
+            </w:pPr>
+            <w:r>
+              <w:t>- Quantidade de estórias entregues por sprint</w:t>
+            </w:r>
+          </w:p>
+          <w:p>
+            <w:pPr>
+              <w:pStyle w:val="TableContents"/>
+            </w:pPr>
+            <w:r>
+              <w:t>- Burndown para a sprint corrente</w:t>
+            </w:r>
+          </w:p>
+          <w:p>
+            <w:pPr>
+              <w:pStyle w:val="TableContents"/>
+            </w:pPr>
+            <w:r>
+              <w:t>- consulta times que já rodaram o scan no final da sprint</w:t>
             </w:r>
           </w:p>
         </w:tc>
@@ -19354,7 +19477,6 @@
               <w:pStyle w:val="TableContents"/>
             </w:pPr>
             <w:r>
-              <w:lastRenderedPageBreak/>
               <w:t>Banca Final</w:t>
             </w:r>
           </w:p>
@@ -19495,7 +19617,11 @@
               <w:pStyle w:val="TableContents"/>
             </w:pPr>
             <w:r>
-              <w:t>Entrega da versão final  do Relatório do projeto com correções</w:t>
+              <w:t xml:space="preserve">Entrega da versão final  do Relatório do projeto com </w:t>
+            </w:r>
+            <w:r>
+              <w:lastRenderedPageBreak/>
+              <w:t>correções</w:t>
             </w:r>
           </w:p>
         </w:tc>
@@ -21222,7 +21348,7 @@
           <w:rPr>
             <w:noProof/>
           </w:rPr>
-          <w:t>22</w:t>
+          <w:t>24</w:t>
         </w:r>
         <w:r>
           <w:fldChar w:fldCharType="end"/>

</xml_diff>

<commit_message>
adding resumo section, plus fixing a reference for the Scrum process image
</commit_message>
<xml_diff>
--- a/relatorio_parcial.docx
+++ b/relatorio_parcial.docx
@@ -1374,7 +1374,7 @@
         </w:rPr>
         <w:fldChar w:fldCharType="separate"/>
       </w:r>
-      <w:hyperlink w:anchor="_Toc386653340" w:history="1">
+      <w:hyperlink w:anchor="_Toc388713412" w:history="1">
         <w:r>
           <w:rPr>
             <w:rStyle w:val="Hyperlink"/>
@@ -1402,7 +1402,7 @@
             <w:noProof/>
             <w:webHidden/>
           </w:rPr>
-          <w:instrText xml:space="preserve"> PAGEREF _Toc386653340 \h </w:instrText>
+          <w:instrText xml:space="preserve"> PAGEREF _Toc388713412 \h </w:instrText>
         </w:r>
         <w:r>
           <w:rPr>
@@ -1445,7 +1445,7 @@
           <w:lang w:eastAsia="pt-BR"/>
         </w:rPr>
       </w:pPr>
-      <w:hyperlink w:anchor="_Toc386653341" w:history="1">
+      <w:hyperlink w:anchor="_Toc388713413" w:history="1">
         <w:r>
           <w:rPr>
             <w:rStyle w:val="Hyperlink"/>
@@ -1490,7 +1490,7 @@
             <w:noProof/>
             <w:webHidden/>
           </w:rPr>
-          <w:instrText xml:space="preserve"> PAGEREF _Toc386653341 \h </w:instrText>
+          <w:instrText xml:space="preserve"> PAGEREF _Toc388713413 \h </w:instrText>
         </w:r>
         <w:r>
           <w:rPr>
@@ -1533,7 +1533,7 @@
           <w:lang w:eastAsia="pt-BR"/>
         </w:rPr>
       </w:pPr>
-      <w:hyperlink w:anchor="_Toc386653342" w:history="1">
+      <w:hyperlink w:anchor="_Toc388713414" w:history="1">
         <w:r>
           <w:rPr>
             <w:rStyle w:val="Hyperlink"/>
@@ -1561,7 +1561,7 @@
             <w:noProof/>
             <w:webHidden/>
           </w:rPr>
-          <w:instrText xml:space="preserve"> PAGEREF _Toc386653342 \h </w:instrText>
+          <w:instrText xml:space="preserve"> PAGEREF _Toc388713414 \h </w:instrText>
         </w:r>
         <w:r>
           <w:rPr>
@@ -1604,7 +1604,7 @@
           <w:lang w:eastAsia="pt-BR"/>
         </w:rPr>
       </w:pPr>
-      <w:hyperlink w:anchor="_Toc386653343" w:history="1">
+      <w:hyperlink w:anchor="_Toc388713415" w:history="1">
         <w:r>
           <w:rPr>
             <w:rStyle w:val="Hyperlink"/>
@@ -1632,7 +1632,7 @@
             <w:noProof/>
             <w:webHidden/>
           </w:rPr>
-          <w:instrText xml:space="preserve"> PAGEREF _Toc386653343 \h </w:instrText>
+          <w:instrText xml:space="preserve"> PAGEREF _Toc388713415 \h </w:instrText>
         </w:r>
         <w:r>
           <w:rPr>
@@ -1675,7 +1675,7 @@
           <w:lang w:eastAsia="pt-BR"/>
         </w:rPr>
       </w:pPr>
-      <w:hyperlink w:anchor="_Toc386653344" w:history="1">
+      <w:hyperlink w:anchor="_Toc388713416" w:history="1">
         <w:r>
           <w:rPr>
             <w:rStyle w:val="Hyperlink"/>
@@ -1703,7 +1703,7 @@
             <w:noProof/>
             <w:webHidden/>
           </w:rPr>
-          <w:instrText xml:space="preserve"> PAGEREF _Toc386653344 \h </w:instrText>
+          <w:instrText xml:space="preserve"> PAGEREF _Toc388713416 \h </w:instrText>
         </w:r>
         <w:r>
           <w:rPr>
@@ -1746,7 +1746,7 @@
           <w:lang w:eastAsia="pt-BR"/>
         </w:rPr>
       </w:pPr>
-      <w:hyperlink w:anchor="_Toc386653345" w:history="1">
+      <w:hyperlink w:anchor="_Toc388713417" w:history="1">
         <w:r>
           <w:rPr>
             <w:rStyle w:val="Hyperlink"/>
@@ -1774,7 +1774,7 @@
             <w:noProof/>
             <w:webHidden/>
           </w:rPr>
-          <w:instrText xml:space="preserve"> PAGEREF _Toc386653345 \h </w:instrText>
+          <w:instrText xml:space="preserve"> PAGEREF _Toc388713417 \h </w:instrText>
         </w:r>
         <w:r>
           <w:rPr>
@@ -1817,7 +1817,7 @@
           <w:lang w:eastAsia="pt-BR"/>
         </w:rPr>
       </w:pPr>
-      <w:hyperlink w:anchor="_Toc386653346" w:history="1">
+      <w:hyperlink w:anchor="_Toc388713418" w:history="1">
         <w:r>
           <w:rPr>
             <w:rStyle w:val="Hyperlink"/>
@@ -1862,7 +1862,7 @@
             <w:noProof/>
             <w:webHidden/>
           </w:rPr>
-          <w:instrText xml:space="preserve"> PAGEREF _Toc386653346 \h </w:instrText>
+          <w:instrText xml:space="preserve"> PAGEREF _Toc388713418 \h </w:instrText>
         </w:r>
         <w:r>
           <w:rPr>
@@ -1905,7 +1905,7 @@
           <w:lang w:eastAsia="pt-BR"/>
         </w:rPr>
       </w:pPr>
-      <w:hyperlink w:anchor="_Toc386653347" w:history="1">
+      <w:hyperlink w:anchor="_Toc388713419" w:history="1">
         <w:r>
           <w:rPr>
             <w:rStyle w:val="Hyperlink"/>
@@ -1933,7 +1933,7 @@
             <w:noProof/>
             <w:webHidden/>
           </w:rPr>
-          <w:instrText xml:space="preserve"> PAGEREF _Toc386653347 \h </w:instrText>
+          <w:instrText xml:space="preserve"> PAGEREF _Toc388713419 \h </w:instrText>
         </w:r>
         <w:r>
           <w:rPr>
@@ -1976,7 +1976,7 @@
           <w:lang w:eastAsia="pt-BR"/>
         </w:rPr>
       </w:pPr>
-      <w:hyperlink w:anchor="_Toc386653348" w:history="1">
+      <w:hyperlink w:anchor="_Toc388713420" w:history="1">
         <w:r>
           <w:rPr>
             <w:rStyle w:val="Hyperlink"/>
@@ -2004,7 +2004,7 @@
             <w:noProof/>
             <w:webHidden/>
           </w:rPr>
-          <w:instrText xml:space="preserve"> PAGEREF _Toc386653348 \h </w:instrText>
+          <w:instrText xml:space="preserve"> PAGEREF _Toc388713420 \h </w:instrText>
         </w:r>
         <w:r>
           <w:rPr>
@@ -2047,7 +2047,7 @@
           <w:lang w:eastAsia="pt-BR"/>
         </w:rPr>
       </w:pPr>
-      <w:hyperlink w:anchor="_Toc386653349" w:history="1">
+      <w:hyperlink w:anchor="_Toc388713421" w:history="1">
         <w:r>
           <w:rPr>
             <w:rStyle w:val="Hyperlink"/>
@@ -2075,7 +2075,7 @@
             <w:noProof/>
             <w:webHidden/>
           </w:rPr>
-          <w:instrText xml:space="preserve"> PAGEREF _Toc386653349 \h </w:instrText>
+          <w:instrText xml:space="preserve"> PAGEREF _Toc388713421 \h </w:instrText>
         </w:r>
         <w:r>
           <w:rPr>
@@ -2584,7 +2584,7 @@
         </w:rPr>
         <w:fldChar w:fldCharType="separate"/>
       </w:r>
-      <w:hyperlink w:anchor="_Toc386653350" w:history="1">
+      <w:hyperlink w:anchor="_Toc388713422" w:history="1">
         <w:r>
           <w:rPr>
             <w:rStyle w:val="Hyperlink"/>
@@ -2612,7 +2612,7 @@
             <w:noProof/>
             <w:webHidden/>
           </w:rPr>
-          <w:instrText xml:space="preserve"> PAGEREF _Toc386653350 \h </w:instrText>
+          <w:instrText xml:space="preserve"> PAGEREF _Toc388713422 \h </w:instrText>
         </w:r>
         <w:r>
           <w:rPr>
@@ -3383,9 +3383,10 @@
     </w:p>
     <w:p>
       <w:pPr>
-        <w:ind w:right="-568"/>
-        <w:rPr>
-          <w:rFonts w:ascii="Times New Roman" w:hAnsi="Times New Roman" w:cs="Times New Roman"/>
+        <w:ind w:right="-568" w:firstLine="708"/>
+        <w:rPr>
+          <w:rFonts w:ascii="Times New Roman" w:hAnsi="Times New Roman" w:cs="Times New Roman"/>
+          <w:i/>
           <w:sz w:val="24"/>
           <w:szCs w:val="24"/>
           <w:lang w:val="en-US"/>
@@ -3398,7 +3399,7 @@
           <w:szCs w:val="24"/>
           <w:lang w:val="en-US"/>
         </w:rPr>
-        <w:t>UML</w:t>
+        <w:t xml:space="preserve">Este trabalho visa facilitar as estimativas de esforço </w:t>
       </w:r>
       <w:r>
         <w:rPr>
@@ -3407,7 +3408,7 @@
           <w:szCs w:val="24"/>
           <w:lang w:val="en-US"/>
         </w:rPr>
-        <w:tab/>
+        <w:t>de</w:t>
       </w:r>
       <w:r>
         <w:rPr>
@@ -3416,20 +3417,462 @@
           <w:szCs w:val="24"/>
           <w:lang w:val="en-US"/>
         </w:rPr>
-        <w:tab/>
-        <w:t>Unified Modeling Language</w:t>
-      </w:r>
-    </w:p>
-    <w:p>
-      <w:pPr>
-        <w:ind w:right="-568"/>
-        <w:rPr>
-          <w:rFonts w:ascii="Times New Roman" w:hAnsi="Times New Roman" w:cs="Times New Roman"/>
+        <w:t xml:space="preserve"> </w:t>
+      </w:r>
+      <w:r>
+        <w:rPr>
+          <w:rFonts w:ascii="Times New Roman" w:hAnsi="Times New Roman" w:cs="Times New Roman"/>
+          <w:i/>
           <w:sz w:val="24"/>
           <w:szCs w:val="24"/>
           <w:lang w:val="en-US"/>
         </w:rPr>
-      </w:pPr>
+        <w:t>sprints</w:t>
+      </w:r>
+      <w:r>
+        <w:rPr>
+          <w:rFonts w:ascii="Times New Roman" w:hAnsi="Times New Roman" w:cs="Times New Roman"/>
+          <w:sz w:val="24"/>
+          <w:szCs w:val="24"/>
+          <w:lang w:val="en-US"/>
+        </w:rPr>
+        <w:t xml:space="preserve"> </w:t>
+      </w:r>
+      <w:r>
+        <w:rPr>
+          <w:rFonts w:ascii="Times New Roman" w:hAnsi="Times New Roman" w:cs="Times New Roman"/>
+          <w:sz w:val="24"/>
+          <w:szCs w:val="24"/>
+          <w:lang w:val="en-US"/>
+        </w:rPr>
+        <w:t>para</w:t>
+      </w:r>
+      <w:r>
+        <w:rPr>
+          <w:rFonts w:ascii="Times New Roman" w:hAnsi="Times New Roman" w:cs="Times New Roman"/>
+          <w:sz w:val="24"/>
+          <w:szCs w:val="24"/>
+          <w:lang w:val="en-US"/>
+        </w:rPr>
+        <w:t xml:space="preserve"> </w:t>
+      </w:r>
+      <w:r>
+        <w:rPr>
+          <w:rFonts w:ascii="Times New Roman" w:hAnsi="Times New Roman" w:cs="Times New Roman"/>
+          <w:sz w:val="24"/>
+          <w:szCs w:val="24"/>
+          <w:lang w:val="en-US"/>
+        </w:rPr>
+        <w:t xml:space="preserve">projetos que utilizam metodologias ágeis. Projetos de software que utilizam a metodologia </w:t>
+      </w:r>
+      <w:r>
+        <w:rPr>
+          <w:rFonts w:ascii="Times New Roman" w:hAnsi="Times New Roman" w:cs="Times New Roman"/>
+          <w:i/>
+          <w:sz w:val="24"/>
+          <w:szCs w:val="24"/>
+          <w:lang w:val="en-US"/>
+        </w:rPr>
+        <w:t>Scrum</w:t>
+      </w:r>
+      <w:r>
+        <w:rPr>
+          <w:rFonts w:ascii="Times New Roman" w:hAnsi="Times New Roman" w:cs="Times New Roman"/>
+          <w:sz w:val="24"/>
+          <w:szCs w:val="24"/>
+          <w:lang w:val="en-US"/>
+        </w:rPr>
+        <w:t xml:space="preserve"> possuem entregas frequentes chamadas de </w:t>
+      </w:r>
+      <w:r>
+        <w:rPr>
+          <w:rFonts w:ascii="Times New Roman" w:hAnsi="Times New Roman" w:cs="Times New Roman"/>
+          <w:i/>
+          <w:sz w:val="24"/>
+          <w:szCs w:val="24"/>
+          <w:lang w:val="en-US"/>
+        </w:rPr>
+        <w:t>sprints</w:t>
+      </w:r>
+      <w:r>
+        <w:rPr>
+          <w:rFonts w:ascii="Times New Roman" w:hAnsi="Times New Roman" w:cs="Times New Roman"/>
+          <w:i/>
+          <w:sz w:val="24"/>
+          <w:szCs w:val="24"/>
+          <w:lang w:val="en-US"/>
+        </w:rPr>
+        <w:t xml:space="preserve">. </w:t>
+      </w:r>
+      <w:r>
+        <w:rPr>
+          <w:rFonts w:ascii="Times New Roman" w:hAnsi="Times New Roman" w:cs="Times New Roman"/>
+          <w:sz w:val="24"/>
+          <w:szCs w:val="24"/>
+          <w:lang w:val="en-US"/>
+        </w:rPr>
+        <w:t xml:space="preserve">As </w:t>
+      </w:r>
+      <w:r>
+        <w:rPr>
+          <w:rFonts w:ascii="Times New Roman" w:hAnsi="Times New Roman" w:cs="Times New Roman"/>
+          <w:i/>
+          <w:sz w:val="24"/>
+          <w:szCs w:val="24"/>
+          <w:lang w:val="en-US"/>
+        </w:rPr>
+        <w:t>sprints</w:t>
+      </w:r>
+      <w:r>
+        <w:rPr>
+          <w:rFonts w:ascii="Times New Roman" w:hAnsi="Times New Roman" w:cs="Times New Roman"/>
+          <w:sz w:val="24"/>
+          <w:szCs w:val="24"/>
+          <w:lang w:val="en-US"/>
+        </w:rPr>
+        <w:t xml:space="preserve"> representam cada iteração do projeto, estas iterações são planejadas previamente em uma reunião chamada </w:t>
+      </w:r>
+      <w:r>
+        <w:rPr>
+          <w:rFonts w:ascii="Times New Roman" w:hAnsi="Times New Roman" w:cs="Times New Roman"/>
+          <w:i/>
+          <w:sz w:val="24"/>
+          <w:szCs w:val="24"/>
+          <w:lang w:val="en-US"/>
+        </w:rPr>
+        <w:t>Sprint Planning</w:t>
+      </w:r>
+      <w:r>
+        <w:rPr>
+          <w:rFonts w:ascii="Times New Roman" w:hAnsi="Times New Roman" w:cs="Times New Roman"/>
+          <w:i/>
+          <w:sz w:val="24"/>
+          <w:szCs w:val="24"/>
+          <w:lang w:val="en-US"/>
+        </w:rPr>
+        <w:t xml:space="preserve">, </w:t>
+      </w:r>
+      <w:r>
+        <w:rPr>
+          <w:rFonts w:ascii="Times New Roman" w:hAnsi="Times New Roman" w:cs="Times New Roman"/>
+          <w:sz w:val="24"/>
+          <w:szCs w:val="24"/>
+          <w:lang w:val="en-US"/>
+        </w:rPr>
+        <w:t>onde</w:t>
+      </w:r>
+      <w:r>
+        <w:rPr>
+          <w:rFonts w:ascii="Times New Roman" w:hAnsi="Times New Roman" w:cs="Times New Roman"/>
+          <w:sz w:val="24"/>
+          <w:szCs w:val="24"/>
+          <w:lang w:val="en-US"/>
+        </w:rPr>
+        <w:t xml:space="preserve"> as estórias são selecionadas </w:t>
+      </w:r>
+      <w:r>
+        <w:rPr>
+          <w:rFonts w:ascii="Times New Roman" w:hAnsi="Times New Roman" w:cs="Times New Roman"/>
+          <w:sz w:val="24"/>
+          <w:szCs w:val="24"/>
+          <w:lang w:val="en-US"/>
+        </w:rPr>
+        <w:t>e priorizadas de acordo com necessidade do negócio do cliente</w:t>
+      </w:r>
+      <w:r>
+        <w:rPr>
+          <w:rFonts w:ascii="Times New Roman" w:hAnsi="Times New Roman" w:cs="Times New Roman"/>
+          <w:sz w:val="24"/>
+          <w:szCs w:val="24"/>
+          <w:lang w:val="en-US"/>
+        </w:rPr>
+        <w:t>.</w:t>
+      </w:r>
+      <w:r>
+        <w:rPr>
+          <w:rFonts w:ascii="Times New Roman" w:hAnsi="Times New Roman" w:cs="Times New Roman"/>
+          <w:sz w:val="24"/>
+          <w:szCs w:val="24"/>
+          <w:lang w:val="en-US"/>
+        </w:rPr>
+        <w:t xml:space="preserve"> Cada estória é estimada utilizando uma técnica chamada de </w:t>
+      </w:r>
+      <w:r>
+        <w:rPr>
+          <w:rFonts w:ascii="Times New Roman" w:hAnsi="Times New Roman" w:cs="Times New Roman"/>
+          <w:i/>
+          <w:sz w:val="24"/>
+          <w:szCs w:val="24"/>
+          <w:lang w:val="en-US"/>
+        </w:rPr>
+        <w:t>Planning Poker</w:t>
+      </w:r>
+      <w:r>
+        <w:rPr>
+          <w:rFonts w:ascii="Times New Roman" w:hAnsi="Times New Roman" w:cs="Times New Roman"/>
+          <w:sz w:val="24"/>
+          <w:szCs w:val="24"/>
+          <w:lang w:val="en-US"/>
+        </w:rPr>
+        <w:t>, onde os integrantes</w:t>
+      </w:r>
+      <w:r>
+        <w:rPr>
+          <w:rFonts w:ascii="Times New Roman" w:hAnsi="Times New Roman" w:cs="Times New Roman"/>
+          <w:sz w:val="24"/>
+          <w:szCs w:val="24"/>
+          <w:lang w:val="en-US"/>
+        </w:rPr>
+        <w:t xml:space="preserve"> do time fazem a estimativa de cada estória indicando Story Points, que é a representação de esforço do </w:t>
+      </w:r>
+      <w:r>
+        <w:rPr>
+          <w:rFonts w:ascii="Times New Roman" w:hAnsi="Times New Roman" w:cs="Times New Roman"/>
+          <w:i/>
+          <w:sz w:val="24"/>
+          <w:szCs w:val="24"/>
+          <w:lang w:val="en-US"/>
+        </w:rPr>
+        <w:t>P</w:t>
+      </w:r>
+      <w:r>
+        <w:rPr>
+          <w:rFonts w:ascii="Times New Roman" w:hAnsi="Times New Roman" w:cs="Times New Roman"/>
+          <w:i/>
+          <w:sz w:val="24"/>
+          <w:szCs w:val="24"/>
+          <w:lang w:val="en-US"/>
+        </w:rPr>
+        <w:t>lanning Poker.</w:t>
+      </w:r>
+    </w:p>
+    <w:p>
+      <w:pPr>
+        <w:ind w:right="-568" w:firstLine="708"/>
+        <w:rPr>
+          <w:rFonts w:ascii="Times New Roman" w:hAnsi="Times New Roman" w:cs="Times New Roman"/>
+          <w:sz w:val="24"/>
+          <w:szCs w:val="24"/>
+          <w:lang w:val="en-US"/>
+        </w:rPr>
+      </w:pPr>
+      <w:r>
+        <w:rPr>
+          <w:rFonts w:ascii="Times New Roman" w:hAnsi="Times New Roman" w:cs="Times New Roman"/>
+          <w:sz w:val="24"/>
+          <w:szCs w:val="24"/>
+          <w:lang w:val="en-US"/>
+        </w:rPr>
+        <w:t>Este</w:t>
+      </w:r>
+      <w:r>
+        <w:rPr>
+          <w:rFonts w:ascii="Times New Roman" w:hAnsi="Times New Roman" w:cs="Times New Roman"/>
+          <w:sz w:val="24"/>
+          <w:szCs w:val="24"/>
+          <w:lang w:val="en-US"/>
+        </w:rPr>
+        <w:t xml:space="preserve"> sistema irá guardar as informações básicas da </w:t>
+      </w:r>
+      <w:r>
+        <w:rPr>
+          <w:rFonts w:ascii="Times New Roman" w:hAnsi="Times New Roman" w:cs="Times New Roman"/>
+          <w:i/>
+          <w:sz w:val="24"/>
+          <w:szCs w:val="24"/>
+          <w:lang w:val="en-US"/>
+        </w:rPr>
+        <w:t>sprint</w:t>
+      </w:r>
+      <w:r>
+        <w:rPr>
+          <w:rFonts w:ascii="Times New Roman" w:hAnsi="Times New Roman" w:cs="Times New Roman"/>
+          <w:i/>
+          <w:sz w:val="24"/>
+          <w:szCs w:val="24"/>
+          <w:lang w:val="en-US"/>
+        </w:rPr>
+        <w:t>,</w:t>
+      </w:r>
+      <w:r>
+        <w:rPr>
+          <w:rFonts w:ascii="Times New Roman" w:hAnsi="Times New Roman" w:cs="Times New Roman"/>
+          <w:sz w:val="24"/>
+          <w:szCs w:val="24"/>
+          <w:lang w:val="en-US"/>
+        </w:rPr>
+        <w:t xml:space="preserve"> como </w:t>
+      </w:r>
+      <w:r>
+        <w:rPr>
+          <w:rFonts w:ascii="Times New Roman" w:hAnsi="Times New Roman" w:cs="Times New Roman"/>
+          <w:sz w:val="24"/>
+          <w:szCs w:val="24"/>
+          <w:lang w:val="en-US"/>
+        </w:rPr>
+        <w:t xml:space="preserve">a quantidade total de </w:t>
+      </w:r>
+      <w:r>
+        <w:rPr>
+          <w:rFonts w:ascii="Times New Roman" w:hAnsi="Times New Roman" w:cs="Times New Roman"/>
+          <w:sz w:val="24"/>
+          <w:szCs w:val="24"/>
+          <w:lang w:val="en-US"/>
+        </w:rPr>
+        <w:t>pontos estimados</w:t>
+      </w:r>
+      <w:r>
+        <w:rPr>
+          <w:rFonts w:ascii="Times New Roman" w:hAnsi="Times New Roman" w:cs="Times New Roman"/>
+          <w:sz w:val="24"/>
+          <w:szCs w:val="24"/>
+          <w:lang w:val="en-US"/>
+        </w:rPr>
+        <w:t xml:space="preserve">. Serão coletadas as informações referentes a cada estória finalizada no final da </w:t>
+      </w:r>
+      <w:r>
+        <w:rPr>
+          <w:rFonts w:ascii="Times New Roman" w:hAnsi="Times New Roman" w:cs="Times New Roman"/>
+          <w:i/>
+          <w:sz w:val="24"/>
+          <w:szCs w:val="24"/>
+          <w:lang w:val="en-US"/>
+        </w:rPr>
+        <w:t>sprint</w:t>
+      </w:r>
+      <w:r>
+        <w:rPr>
+          <w:rFonts w:ascii="Times New Roman" w:hAnsi="Times New Roman" w:cs="Times New Roman"/>
+          <w:i/>
+          <w:sz w:val="24"/>
+          <w:szCs w:val="24"/>
+          <w:lang w:val="en-US"/>
+        </w:rPr>
+        <w:t xml:space="preserve">, </w:t>
+      </w:r>
+      <w:r>
+        <w:rPr>
+          <w:rFonts w:ascii="Times New Roman" w:hAnsi="Times New Roman" w:cs="Times New Roman"/>
+          <w:sz w:val="24"/>
+          <w:szCs w:val="24"/>
+          <w:lang w:val="en-US"/>
+        </w:rPr>
+        <w:t xml:space="preserve">podendo </w:t>
+      </w:r>
+      <w:r>
+        <w:rPr>
+          <w:rFonts w:ascii="Times New Roman" w:hAnsi="Times New Roman" w:cs="Times New Roman"/>
+          <w:sz w:val="24"/>
+          <w:szCs w:val="24"/>
+          <w:lang w:val="en-US"/>
+        </w:rPr>
+        <w:t>assim totalizar a quantidade de pontos entregues ao final da</w:t>
+      </w:r>
+      <w:r>
+        <w:rPr>
+          <w:rFonts w:ascii="Times New Roman" w:hAnsi="Times New Roman" w:cs="Times New Roman"/>
+          <w:sz w:val="24"/>
+          <w:szCs w:val="24"/>
+          <w:lang w:val="en-US"/>
+        </w:rPr>
+        <w:t xml:space="preserve"> mesma</w:t>
+      </w:r>
+      <w:r>
+        <w:rPr>
+          <w:rFonts w:ascii="Times New Roman" w:hAnsi="Times New Roman" w:cs="Times New Roman"/>
+          <w:i/>
+          <w:sz w:val="24"/>
+          <w:szCs w:val="24"/>
+          <w:lang w:val="en-US"/>
+        </w:rPr>
+        <w:t>.</w:t>
+      </w:r>
+    </w:p>
+    <w:p>
+      <w:pPr>
+        <w:ind w:right="-568" w:firstLine="708"/>
+        <w:rPr>
+          <w:rFonts w:ascii="Times New Roman" w:hAnsi="Times New Roman" w:cs="Times New Roman"/>
+          <w:sz w:val="24"/>
+          <w:szCs w:val="24"/>
+          <w:lang w:val="en-US"/>
+        </w:rPr>
+      </w:pPr>
+      <w:r>
+        <w:rPr>
+          <w:rFonts w:ascii="Times New Roman" w:hAnsi="Times New Roman" w:cs="Times New Roman"/>
+          <w:sz w:val="24"/>
+          <w:szCs w:val="24"/>
+          <w:lang w:val="en-US"/>
+        </w:rPr>
+        <w:t xml:space="preserve">Conforme cada </w:t>
+      </w:r>
+      <w:r>
+        <w:rPr>
+          <w:rFonts w:ascii="Times New Roman" w:hAnsi="Times New Roman" w:cs="Times New Roman"/>
+          <w:i/>
+          <w:sz w:val="24"/>
+          <w:szCs w:val="24"/>
+          <w:lang w:val="en-US"/>
+        </w:rPr>
+        <w:t>sprint</w:t>
+      </w:r>
+      <w:r>
+        <w:rPr>
+          <w:rFonts w:ascii="Times New Roman" w:hAnsi="Times New Roman" w:cs="Times New Roman"/>
+          <w:sz w:val="24"/>
+          <w:szCs w:val="24"/>
+          <w:lang w:val="en-US"/>
+        </w:rPr>
+        <w:t xml:space="preserve"> é finalizada, estes dados serão guardados em uma base de dados. E conforme as </w:t>
+      </w:r>
+      <w:r>
+        <w:rPr>
+          <w:rFonts w:ascii="Times New Roman" w:hAnsi="Times New Roman" w:cs="Times New Roman"/>
+          <w:i/>
+          <w:sz w:val="24"/>
+          <w:szCs w:val="24"/>
+          <w:lang w:val="en-US"/>
+        </w:rPr>
+        <w:t>sprints</w:t>
+      </w:r>
+      <w:r>
+        <w:rPr>
+          <w:rFonts w:ascii="Times New Roman" w:hAnsi="Times New Roman" w:cs="Times New Roman"/>
+          <w:sz w:val="24"/>
+          <w:szCs w:val="24"/>
+          <w:lang w:val="en-US"/>
+        </w:rPr>
+        <w:t xml:space="preserve"> passam, o sistema será capaz de prover relatórios baseando-se em dados históricos mostrando estatísticas de </w:t>
+      </w:r>
+      <w:r>
+        <w:rPr>
+          <w:rFonts w:ascii="Times New Roman" w:hAnsi="Times New Roman" w:cs="Times New Roman"/>
+          <w:i/>
+          <w:sz w:val="24"/>
+          <w:szCs w:val="24"/>
+          <w:lang w:val="en-US"/>
+        </w:rPr>
+        <w:t>sprints</w:t>
+      </w:r>
+      <w:r>
+        <w:rPr>
+          <w:rFonts w:ascii="Times New Roman" w:hAnsi="Times New Roman" w:cs="Times New Roman"/>
+          <w:sz w:val="24"/>
+          <w:szCs w:val="24"/>
+          <w:lang w:val="en-US"/>
+        </w:rPr>
+        <w:t xml:space="preserve"> passadas. O time será capaz de se basear nestes dados para prover estimativas mais precisas</w:t>
+      </w:r>
+      <w:r>
+        <w:rPr>
+          <w:rFonts w:ascii="Times New Roman" w:hAnsi="Times New Roman" w:cs="Times New Roman"/>
+          <w:sz w:val="24"/>
+          <w:szCs w:val="24"/>
+          <w:lang w:val="en-US"/>
+        </w:rPr>
+        <w:t>. Isto acarretará em mais confiança por parte do time de desenvolvimento e para o cliente, sem surpresas com datas e sem custo extra para o projeto.</w:t>
+      </w:r>
     </w:p>
     <w:p>
       <w:pPr>
@@ -3983,7 +4426,7 @@
           <w:r>
             <w:fldChar w:fldCharType="separate"/>
           </w:r>
-          <w:hyperlink w:anchor="_Toc386653358" w:history="1">
+          <w:hyperlink w:anchor="_Toc388713432" w:history="1">
             <w:r>
               <w:rPr>
                 <w:rStyle w:val="Hyperlink"/>
@@ -4006,7 +4449,7 @@
               <w:rPr>
                 <w:webHidden/>
               </w:rPr>
-              <w:instrText xml:space="preserve"> PAGEREF _Toc386653358 \h </w:instrText>
+              <w:instrText xml:space="preserve"> PAGEREF _Toc388713432 \h </w:instrText>
             </w:r>
             <w:r>
               <w:rPr>
@@ -4044,7 +4487,7 @@
               <w:lang w:eastAsia="pt-BR"/>
             </w:rPr>
           </w:pPr>
-          <w:hyperlink w:anchor="_Toc386653359" w:history="1">
+          <w:hyperlink w:anchor="_Toc388713433" w:history="1">
             <w:r>
               <w:rPr>
                 <w:rStyle w:val="Hyperlink"/>
@@ -4067,7 +4510,7 @@
               <w:rPr>
                 <w:webHidden/>
               </w:rPr>
-              <w:instrText xml:space="preserve"> PAGEREF _Toc386653359 \h </w:instrText>
+              <w:instrText xml:space="preserve"> PAGEREF _Toc388713433 \h </w:instrText>
             </w:r>
             <w:r>
               <w:rPr>
@@ -4105,7 +4548,7 @@
               <w:lang w:eastAsia="pt-BR"/>
             </w:rPr>
           </w:pPr>
-          <w:hyperlink w:anchor="_Toc386653360" w:history="1">
+          <w:hyperlink w:anchor="_Toc388713434" w:history="1">
             <w:r>
               <w:rPr>
                 <w:rStyle w:val="Hyperlink"/>
@@ -4128,7 +4571,7 @@
               <w:rPr>
                 <w:webHidden/>
               </w:rPr>
-              <w:instrText xml:space="preserve"> PAGEREF _Toc386653360 \h </w:instrText>
+              <w:instrText xml:space="preserve"> PAGEREF _Toc388713434 \h </w:instrText>
             </w:r>
             <w:r>
               <w:rPr>
@@ -4167,7 +4610,7 @@
               <w:lang w:eastAsia="pt-BR"/>
             </w:rPr>
           </w:pPr>
-          <w:hyperlink w:anchor="_Toc386653361" w:history="1">
+          <w:hyperlink w:anchor="_Toc388713435" w:history="1">
             <w:r>
               <w:rPr>
                 <w:rStyle w:val="Hyperlink"/>
@@ -4195,7 +4638,7 @@
                 <w:noProof/>
                 <w:webHidden/>
               </w:rPr>
-              <w:instrText xml:space="preserve"> PAGEREF _Toc386653361 \h </w:instrText>
+              <w:instrText xml:space="preserve"> PAGEREF _Toc388713435 \h </w:instrText>
             </w:r>
             <w:r>
               <w:rPr>
@@ -4238,7 +4681,7 @@
               <w:lang w:eastAsia="pt-BR"/>
             </w:rPr>
           </w:pPr>
-          <w:hyperlink w:anchor="_Toc386653362" w:history="1">
+          <w:hyperlink w:anchor="_Toc388713436" w:history="1">
             <w:r>
               <w:rPr>
                 <w:rStyle w:val="Hyperlink"/>
@@ -4266,7 +4709,7 @@
                 <w:noProof/>
                 <w:webHidden/>
               </w:rPr>
-              <w:instrText xml:space="preserve"> PAGEREF _Toc386653362 \h </w:instrText>
+              <w:instrText xml:space="preserve"> PAGEREF _Toc388713436 \h </w:instrText>
             </w:r>
             <w:r>
               <w:rPr>
@@ -4308,7 +4751,7 @@
               <w:lang w:eastAsia="pt-BR"/>
             </w:rPr>
           </w:pPr>
-          <w:hyperlink w:anchor="_Toc386653363" w:history="1">
+          <w:hyperlink w:anchor="_Toc388713437" w:history="1">
             <w:r>
               <w:rPr>
                 <w:rStyle w:val="Hyperlink"/>
@@ -4331,7 +4774,7 @@
               <w:rPr>
                 <w:webHidden/>
               </w:rPr>
-              <w:instrText xml:space="preserve"> PAGEREF _Toc386653363 \h </w:instrText>
+              <w:instrText xml:space="preserve"> PAGEREF _Toc388713437 \h </w:instrText>
             </w:r>
             <w:r>
               <w:rPr>
@@ -4370,7 +4813,7 @@
               <w:lang w:eastAsia="pt-BR"/>
             </w:rPr>
           </w:pPr>
-          <w:hyperlink w:anchor="_Toc386653364" w:history="1">
+          <w:hyperlink w:anchor="_Toc388713438" w:history="1">
             <w:r>
               <w:rPr>
                 <w:rStyle w:val="Hyperlink"/>
@@ -4398,7 +4841,7 @@
                 <w:noProof/>
                 <w:webHidden/>
               </w:rPr>
-              <w:instrText xml:space="preserve"> PAGEREF _Toc386653364 \h </w:instrText>
+              <w:instrText xml:space="preserve"> PAGEREF _Toc388713438 \h </w:instrText>
             </w:r>
             <w:r>
               <w:rPr>
@@ -4441,7 +4884,7 @@
               <w:lang w:eastAsia="pt-BR"/>
             </w:rPr>
           </w:pPr>
-          <w:hyperlink w:anchor="_Toc386653365" w:history="1">
+          <w:hyperlink w:anchor="_Toc388713439" w:history="1">
             <w:r>
               <w:rPr>
                 <w:rStyle w:val="Hyperlink"/>
@@ -4469,7 +4912,7 @@
                 <w:noProof/>
                 <w:webHidden/>
               </w:rPr>
-              <w:instrText xml:space="preserve"> PAGEREF _Toc386653365 \h </w:instrText>
+              <w:instrText xml:space="preserve"> PAGEREF _Toc388713439 \h </w:instrText>
             </w:r>
             <w:r>
               <w:rPr>
@@ -4512,7 +4955,7 @@
               <w:lang w:eastAsia="pt-BR"/>
             </w:rPr>
           </w:pPr>
-          <w:hyperlink w:anchor="_Toc386653366" w:history="1">
+          <w:hyperlink w:anchor="_Toc388713440" w:history="1">
             <w:r>
               <w:rPr>
                 <w:rStyle w:val="Hyperlink"/>
@@ -4540,7 +4983,7 @@
                 <w:noProof/>
                 <w:webHidden/>
               </w:rPr>
-              <w:instrText xml:space="preserve"> PAGEREF _Toc386653366 \h </w:instrText>
+              <w:instrText xml:space="preserve"> PAGEREF _Toc388713440 \h </w:instrText>
             </w:r>
             <w:r>
               <w:rPr>
@@ -4583,7 +5026,7 @@
               <w:lang w:eastAsia="pt-BR"/>
             </w:rPr>
           </w:pPr>
-          <w:hyperlink w:anchor="_Toc386653367" w:history="1">
+          <w:hyperlink w:anchor="_Toc388713441" w:history="1">
             <w:r>
               <w:rPr>
                 <w:rStyle w:val="Hyperlink"/>
@@ -4611,7 +5054,7 @@
                 <w:noProof/>
                 <w:webHidden/>
               </w:rPr>
-              <w:instrText xml:space="preserve"> PAGEREF _Toc386653367 \h </w:instrText>
+              <w:instrText xml:space="preserve"> PAGEREF _Toc388713441 \h </w:instrText>
             </w:r>
             <w:r>
               <w:rPr>
@@ -4654,7 +5097,7 @@
               <w:lang w:eastAsia="pt-BR"/>
             </w:rPr>
           </w:pPr>
-          <w:hyperlink w:anchor="_Toc386653368" w:history="1">
+          <w:hyperlink w:anchor="_Toc388713442" w:history="1">
             <w:r>
               <w:rPr>
                 <w:rStyle w:val="Hyperlink"/>
@@ -4682,7 +5125,7 @@
                 <w:noProof/>
                 <w:webHidden/>
               </w:rPr>
-              <w:instrText xml:space="preserve"> PAGEREF _Toc386653368 \h </w:instrText>
+              <w:instrText xml:space="preserve"> PAGEREF _Toc388713442 \h </w:instrText>
             </w:r>
             <w:r>
               <w:rPr>
@@ -4725,7 +5168,7 @@
               <w:lang w:eastAsia="pt-BR"/>
             </w:rPr>
           </w:pPr>
-          <w:hyperlink w:anchor="_Toc386653369" w:history="1">
+          <w:hyperlink w:anchor="_Toc388713443" w:history="1">
             <w:r>
               <w:rPr>
                 <w:rStyle w:val="Hyperlink"/>
@@ -4753,7 +5196,7 @@
                 <w:noProof/>
                 <w:webHidden/>
               </w:rPr>
-              <w:instrText xml:space="preserve"> PAGEREF _Toc386653369 \h </w:instrText>
+              <w:instrText xml:space="preserve"> PAGEREF _Toc388713443 \h </w:instrText>
             </w:r>
             <w:r>
               <w:rPr>
@@ -4796,7 +5239,7 @@
               <w:lang w:eastAsia="pt-BR"/>
             </w:rPr>
           </w:pPr>
-          <w:hyperlink w:anchor="_Toc386653370" w:history="1">
+          <w:hyperlink w:anchor="_Toc388713444" w:history="1">
             <w:r>
               <w:rPr>
                 <w:rStyle w:val="Hyperlink"/>
@@ -4824,7 +5267,7 @@
                 <w:noProof/>
                 <w:webHidden/>
               </w:rPr>
-              <w:instrText xml:space="preserve"> PAGEREF _Toc386653370 \h </w:instrText>
+              <w:instrText xml:space="preserve"> PAGEREF _Toc388713444 \h </w:instrText>
             </w:r>
             <w:r>
               <w:rPr>
@@ -4867,7 +5310,7 @@
               <w:lang w:eastAsia="pt-BR"/>
             </w:rPr>
           </w:pPr>
-          <w:hyperlink w:anchor="_Toc386653371" w:history="1">
+          <w:hyperlink w:anchor="_Toc388713445" w:history="1">
             <w:r>
               <w:rPr>
                 <w:rStyle w:val="Hyperlink"/>
@@ -4895,7 +5338,7 @@
                 <w:noProof/>
                 <w:webHidden/>
               </w:rPr>
-              <w:instrText xml:space="preserve"> PAGEREF _Toc386653371 \h </w:instrText>
+              <w:instrText xml:space="preserve"> PAGEREF _Toc388713445 \h </w:instrText>
             </w:r>
             <w:r>
               <w:rPr>
@@ -4938,7 +5381,7 @@
               <w:lang w:eastAsia="pt-BR"/>
             </w:rPr>
           </w:pPr>
-          <w:hyperlink w:anchor="_Toc386653372" w:history="1">
+          <w:hyperlink w:anchor="_Toc388713446" w:history="1">
             <w:r>
               <w:rPr>
                 <w:rStyle w:val="Hyperlink"/>
@@ -4966,7 +5409,7 @@
                 <w:noProof/>
                 <w:webHidden/>
               </w:rPr>
-              <w:instrText xml:space="preserve"> PAGEREF _Toc386653372 \h </w:instrText>
+              <w:instrText xml:space="preserve"> PAGEREF _Toc388713446 \h </w:instrText>
             </w:r>
             <w:r>
               <w:rPr>
@@ -5008,7 +5451,7 @@
               <w:lang w:eastAsia="pt-BR"/>
             </w:rPr>
           </w:pPr>
-          <w:hyperlink w:anchor="_Toc386653373" w:history="1">
+          <w:hyperlink w:anchor="_Toc388713447" w:history="1">
             <w:r>
               <w:rPr>
                 <w:rStyle w:val="Hyperlink"/>
@@ -5031,7 +5474,7 @@
               <w:rPr>
                 <w:webHidden/>
               </w:rPr>
-              <w:instrText xml:space="preserve"> PAGEREF _Toc386653373 \h </w:instrText>
+              <w:instrText xml:space="preserve"> PAGEREF _Toc388713447 \h </w:instrText>
             </w:r>
             <w:r>
               <w:rPr>
@@ -5069,7 +5512,7 @@
               <w:lang w:eastAsia="pt-BR"/>
             </w:rPr>
           </w:pPr>
-          <w:hyperlink w:anchor="_Toc386653374" w:history="1">
+          <w:hyperlink w:anchor="_Toc388713448" w:history="1">
             <w:r>
               <w:rPr>
                 <w:rStyle w:val="Hyperlink"/>
@@ -5092,7 +5535,7 @@
               <w:rPr>
                 <w:webHidden/>
               </w:rPr>
-              <w:instrText xml:space="preserve"> PAGEREF _Toc386653374 \h </w:instrText>
+              <w:instrText xml:space="preserve"> PAGEREF _Toc388713448 \h </w:instrText>
             </w:r>
             <w:r>
               <w:rPr>
@@ -5131,7 +5574,7 @@
               <w:lang w:eastAsia="pt-BR"/>
             </w:rPr>
           </w:pPr>
-          <w:hyperlink w:anchor="_Toc386653375" w:history="1">
+          <w:hyperlink w:anchor="_Toc388713449" w:history="1">
             <w:r>
               <w:rPr>
                 <w:rStyle w:val="Hyperlink"/>
@@ -5159,7 +5602,7 @@
                 <w:noProof/>
                 <w:webHidden/>
               </w:rPr>
-              <w:instrText xml:space="preserve"> PAGEREF _Toc386653375 \h </w:instrText>
+              <w:instrText xml:space="preserve"> PAGEREF _Toc388713449 \h </w:instrText>
             </w:r>
             <w:r>
               <w:rPr>
@@ -5202,7 +5645,7 @@
               <w:lang w:eastAsia="pt-BR"/>
             </w:rPr>
           </w:pPr>
-          <w:hyperlink w:anchor="_Toc386653376" w:history="1">
+          <w:hyperlink w:anchor="_Toc388713450" w:history="1">
             <w:r>
               <w:rPr>
                 <w:rStyle w:val="Hyperlink"/>
@@ -5239,7 +5682,7 @@
                 <w:noProof/>
                 <w:webHidden/>
               </w:rPr>
-              <w:instrText xml:space="preserve"> PAGEREF _Toc386653376 \h </w:instrText>
+              <w:instrText xml:space="preserve"> PAGEREF _Toc388713450 \h </w:instrText>
             </w:r>
             <w:r>
               <w:rPr>
@@ -5282,7 +5725,7 @@
               <w:lang w:eastAsia="pt-BR"/>
             </w:rPr>
           </w:pPr>
-          <w:hyperlink w:anchor="_Toc386653377" w:history="1">
+          <w:hyperlink w:anchor="_Toc388713451" w:history="1">
             <w:r>
               <w:rPr>
                 <w:rStyle w:val="Hyperlink"/>
@@ -5319,7 +5762,7 @@
                 <w:noProof/>
                 <w:webHidden/>
               </w:rPr>
-              <w:instrText xml:space="preserve"> PAGEREF _Toc386653377 \h </w:instrText>
+              <w:instrText xml:space="preserve"> PAGEREF _Toc388713451 \h </w:instrText>
             </w:r>
             <w:r>
               <w:rPr>
@@ -5362,7 +5805,7 @@
               <w:lang w:eastAsia="pt-BR"/>
             </w:rPr>
           </w:pPr>
-          <w:hyperlink w:anchor="_Toc386653378" w:history="1">
+          <w:hyperlink w:anchor="_Toc388713452" w:history="1">
             <w:r>
               <w:rPr>
                 <w:rStyle w:val="Hyperlink"/>
@@ -5407,7 +5850,7 @@
                 <w:noProof/>
                 <w:webHidden/>
               </w:rPr>
-              <w:instrText xml:space="preserve"> PAGEREF _Toc386653378 \h </w:instrText>
+              <w:instrText xml:space="preserve"> PAGEREF _Toc388713452 \h </w:instrText>
             </w:r>
             <w:r>
               <w:rPr>
@@ -5449,7 +5892,7 @@
               <w:lang w:eastAsia="pt-BR"/>
             </w:rPr>
           </w:pPr>
-          <w:hyperlink w:anchor="_Toc386653379" w:history="1">
+          <w:hyperlink w:anchor="_Toc388713453" w:history="1">
             <w:r>
               <w:rPr>
                 <w:rStyle w:val="Hyperlink"/>
@@ -5472,7 +5915,7 @@
               <w:rPr>
                 <w:webHidden/>
               </w:rPr>
-              <w:instrText xml:space="preserve"> PAGEREF _Toc386653379 \h </w:instrText>
+              <w:instrText xml:space="preserve"> PAGEREF _Toc388713453 \h </w:instrText>
             </w:r>
             <w:r>
               <w:rPr>
@@ -5511,7 +5954,7 @@
               <w:lang w:eastAsia="pt-BR"/>
             </w:rPr>
           </w:pPr>
-          <w:hyperlink w:anchor="_Toc386653380" w:history="1">
+          <w:hyperlink w:anchor="_Toc388713454" w:history="1">
             <w:r>
               <w:rPr>
                 <w:rStyle w:val="Hyperlink"/>
@@ -5539,7 +5982,7 @@
                 <w:noProof/>
                 <w:webHidden/>
               </w:rPr>
-              <w:instrText xml:space="preserve"> PAGEREF _Toc386653380 \h </w:instrText>
+              <w:instrText xml:space="preserve"> PAGEREF _Toc388713454 \h </w:instrText>
             </w:r>
             <w:r>
               <w:rPr>
@@ -5582,7 +6025,7 @@
               <w:lang w:eastAsia="pt-BR"/>
             </w:rPr>
           </w:pPr>
-          <w:hyperlink w:anchor="_Toc386653381" w:history="1">
+          <w:hyperlink w:anchor="_Toc388713455" w:history="1">
             <w:r>
               <w:rPr>
                 <w:rStyle w:val="Hyperlink"/>
@@ -5610,7 +6053,7 @@
                 <w:noProof/>
                 <w:webHidden/>
               </w:rPr>
-              <w:instrText xml:space="preserve"> PAGEREF _Toc386653381 \h </w:instrText>
+              <w:instrText xml:space="preserve"> PAGEREF _Toc388713455 \h </w:instrText>
             </w:r>
             <w:r>
               <w:rPr>
@@ -5653,7 +6096,7 @@
               <w:lang w:eastAsia="pt-BR"/>
             </w:rPr>
           </w:pPr>
-          <w:hyperlink w:anchor="_Toc386653382" w:history="1">
+          <w:hyperlink w:anchor="_Toc388713456" w:history="1">
             <w:r>
               <w:rPr>
                 <w:rStyle w:val="Hyperlink"/>
@@ -5681,7 +6124,7 @@
                 <w:noProof/>
                 <w:webHidden/>
               </w:rPr>
-              <w:instrText xml:space="preserve"> PAGEREF _Toc386653382 \h </w:instrText>
+              <w:instrText xml:space="preserve"> PAGEREF _Toc388713456 \h </w:instrText>
             </w:r>
             <w:r>
               <w:rPr>
@@ -5724,7 +6167,7 @@
               <w:lang w:eastAsia="pt-BR"/>
             </w:rPr>
           </w:pPr>
-          <w:hyperlink w:anchor="_Toc386653383" w:history="1">
+          <w:hyperlink w:anchor="_Toc388713457" w:history="1">
             <w:r>
               <w:rPr>
                 <w:rStyle w:val="Hyperlink"/>
@@ -5752,7 +6195,7 @@
                 <w:noProof/>
                 <w:webHidden/>
               </w:rPr>
-              <w:instrText xml:space="preserve"> PAGEREF _Toc386653383 \h </w:instrText>
+              <w:instrText xml:space="preserve"> PAGEREF _Toc388713457 \h </w:instrText>
             </w:r>
             <w:r>
               <w:rPr>
@@ -5795,7 +6238,7 @@
               <w:lang w:eastAsia="pt-BR"/>
             </w:rPr>
           </w:pPr>
-          <w:hyperlink w:anchor="_Toc386653384" w:history="1">
+          <w:hyperlink w:anchor="_Toc388713458" w:history="1">
             <w:r>
               <w:rPr>
                 <w:rStyle w:val="Hyperlink"/>
@@ -5823,7 +6266,7 @@
                 <w:noProof/>
                 <w:webHidden/>
               </w:rPr>
-              <w:instrText xml:space="preserve"> PAGEREF _Toc386653384 \h </w:instrText>
+              <w:instrText xml:space="preserve"> PAGEREF _Toc388713458 \h </w:instrText>
             </w:r>
             <w:r>
               <w:rPr>
@@ -5866,7 +6309,7 @@
               <w:lang w:eastAsia="pt-BR"/>
             </w:rPr>
           </w:pPr>
-          <w:hyperlink w:anchor="_Toc386653385" w:history="1">
+          <w:hyperlink w:anchor="_Toc388713459" w:history="1">
             <w:r>
               <w:rPr>
                 <w:rStyle w:val="Hyperlink"/>
@@ -5894,7 +6337,7 @@
                 <w:noProof/>
                 <w:webHidden/>
               </w:rPr>
-              <w:instrText xml:space="preserve"> PAGEREF _Toc386653385 \h </w:instrText>
+              <w:instrText xml:space="preserve"> PAGEREF _Toc388713459 \h </w:instrText>
             </w:r>
             <w:r>
               <w:rPr>
@@ -5937,7 +6380,7 @@
               <w:lang w:eastAsia="pt-BR"/>
             </w:rPr>
           </w:pPr>
-          <w:hyperlink w:anchor="_Toc386653386" w:history="1">
+          <w:hyperlink w:anchor="_Toc388713460" w:history="1">
             <w:r>
               <w:rPr>
                 <w:rStyle w:val="Hyperlink"/>
@@ -5965,7 +6408,7 @@
                 <w:noProof/>
                 <w:webHidden/>
               </w:rPr>
-              <w:instrText xml:space="preserve"> PAGEREF _Toc386653386 \h </w:instrText>
+              <w:instrText xml:space="preserve"> PAGEREF _Toc388713460 \h </w:instrText>
             </w:r>
             <w:r>
               <w:rPr>
@@ -6008,7 +6451,7 @@
               <w:lang w:eastAsia="pt-BR"/>
             </w:rPr>
           </w:pPr>
-          <w:hyperlink w:anchor="_Toc386653387" w:history="1">
+          <w:hyperlink w:anchor="_Toc388713461" w:history="1">
             <w:r>
               <w:rPr>
                 <w:rStyle w:val="Hyperlink"/>
@@ -6053,7 +6496,7 @@
                 <w:noProof/>
                 <w:webHidden/>
               </w:rPr>
-              <w:instrText xml:space="preserve"> PAGEREF _Toc386653387 \h </w:instrText>
+              <w:instrText xml:space="preserve"> PAGEREF _Toc388713461 \h </w:instrText>
             </w:r>
             <w:r>
               <w:rPr>
@@ -6096,7 +6539,7 @@
               <w:lang w:eastAsia="pt-BR"/>
             </w:rPr>
           </w:pPr>
-          <w:hyperlink w:anchor="_Toc386653388" w:history="1">
+          <w:hyperlink w:anchor="_Toc388713462" w:history="1">
             <w:r>
               <w:rPr>
                 <w:rStyle w:val="Hyperlink"/>
@@ -6124,7 +6567,7 @@
                 <w:noProof/>
                 <w:webHidden/>
               </w:rPr>
-              <w:instrText xml:space="preserve"> PAGEREF _Toc386653388 \h </w:instrText>
+              <w:instrText xml:space="preserve"> PAGEREF _Toc388713462 \h </w:instrText>
             </w:r>
             <w:r>
               <w:rPr>
@@ -6167,7 +6610,7 @@
               <w:lang w:eastAsia="pt-BR"/>
             </w:rPr>
           </w:pPr>
-          <w:hyperlink w:anchor="_Toc386653389" w:history="1">
+          <w:hyperlink w:anchor="_Toc388713463" w:history="1">
             <w:r>
               <w:rPr>
                 <w:rStyle w:val="Hyperlink"/>
@@ -6195,7 +6638,7 @@
                 <w:noProof/>
                 <w:webHidden/>
               </w:rPr>
-              <w:instrText xml:space="preserve"> PAGEREF _Toc386653389 \h </w:instrText>
+              <w:instrText xml:space="preserve"> PAGEREF _Toc388713463 \h </w:instrText>
             </w:r>
             <w:r>
               <w:rPr>
@@ -6238,7 +6681,7 @@
               <w:lang w:eastAsia="pt-BR"/>
             </w:rPr>
           </w:pPr>
-          <w:hyperlink w:anchor="_Toc386653390" w:history="1">
+          <w:hyperlink w:anchor="_Toc388713464" w:history="1">
             <w:r>
               <w:rPr>
                 <w:rStyle w:val="Hyperlink"/>
@@ -6266,7 +6709,7 @@
                 <w:noProof/>
                 <w:webHidden/>
               </w:rPr>
-              <w:instrText xml:space="preserve"> PAGEREF _Toc386653390 \h </w:instrText>
+              <w:instrText xml:space="preserve"> PAGEREF _Toc388713464 \h </w:instrText>
             </w:r>
             <w:r>
               <w:rPr>
@@ -6308,7 +6751,7 @@
               <w:lang w:eastAsia="pt-BR"/>
             </w:rPr>
           </w:pPr>
-          <w:hyperlink w:anchor="_Toc386653391" w:history="1">
+          <w:hyperlink w:anchor="_Toc388713465" w:history="1">
             <w:r>
               <w:rPr>
                 <w:rStyle w:val="Hyperlink"/>
@@ -6331,7 +6774,7 @@
               <w:rPr>
                 <w:webHidden/>
               </w:rPr>
-              <w:instrText xml:space="preserve"> PAGEREF _Toc386653391 \h </w:instrText>
+              <w:instrText xml:space="preserve"> PAGEREF _Toc388713465 \h </w:instrText>
             </w:r>
             <w:r>
               <w:rPr>
@@ -6369,7 +6812,7 @@
               <w:lang w:eastAsia="pt-BR"/>
             </w:rPr>
           </w:pPr>
-          <w:hyperlink w:anchor="_Toc386653392" w:history="1">
+          <w:hyperlink w:anchor="_Toc388713466" w:history="1">
             <w:r>
               <w:rPr>
                 <w:rStyle w:val="Hyperlink"/>
@@ -6392,7 +6835,7 @@
               <w:rPr>
                 <w:webHidden/>
               </w:rPr>
-              <w:instrText xml:space="preserve"> PAGEREF _Toc386653392 \h </w:instrText>
+              <w:instrText xml:space="preserve"> PAGEREF _Toc388713466 \h </w:instrText>
             </w:r>
             <w:r>
               <w:rPr>
@@ -6430,7 +6873,7 @@
               <w:lang w:eastAsia="pt-BR"/>
             </w:rPr>
           </w:pPr>
-          <w:hyperlink w:anchor="_Toc386653393" w:history="1">
+          <w:hyperlink w:anchor="_Toc388713467" w:history="1">
             <w:r>
               <w:rPr>
                 <w:rStyle w:val="Hyperlink"/>
@@ -6454,7 +6897,7 @@
               <w:rPr>
                 <w:webHidden/>
               </w:rPr>
-              <w:instrText xml:space="preserve"> PAGEREF _Toc386653393 \h </w:instrText>
+              <w:instrText xml:space="preserve"> PAGEREF _Toc388713467 \h </w:instrText>
             </w:r>
             <w:r>
               <w:rPr>
@@ -6471,7 +6914,7 @@
               <w:rPr>
                 <w:webHidden/>
               </w:rPr>
-              <w:t>25</w:t>
+              <w:t>26</w:t>
             </w:r>
             <w:r>
               <w:rPr>
@@ -6492,7 +6935,7 @@
               <w:lang w:eastAsia="pt-BR"/>
             </w:rPr>
           </w:pPr>
-          <w:hyperlink w:anchor="_Toc386653394" w:history="1">
+          <w:hyperlink w:anchor="_Toc388713468" w:history="1">
             <w:r>
               <w:rPr>
                 <w:rStyle w:val="Hyperlink"/>
@@ -6515,7 +6958,7 @@
               <w:rPr>
                 <w:webHidden/>
               </w:rPr>
-              <w:instrText xml:space="preserve"> PAGEREF _Toc386653394 \h </w:instrText>
+              <w:instrText xml:space="preserve"> PAGEREF _Toc388713468 \h </w:instrText>
             </w:r>
             <w:r>
               <w:rPr>
@@ -6532,7 +6975,7 @@
               <w:rPr>
                 <w:webHidden/>
               </w:rPr>
-              <w:t>27</w:t>
+              <w:t>28</w:t>
             </w:r>
             <w:r>
               <w:rPr>
@@ -6845,7 +7288,7 @@
         </w:rPr>
       </w:pPr>
       <w:bookmarkStart w:id="1" w:name="_Toc383992844"/>
-      <w:bookmarkStart w:id="2" w:name="_Toc386653358"/>
+      <w:bookmarkStart w:id="2" w:name="_Toc388713432"/>
       <w:r>
         <w:rPr>
           <w:rFonts w:ascii="Times New Roman" w:hAnsi="Times New Roman" w:cs="Times New Roman"/>
@@ -7506,7 +7949,7 @@
         </w:rPr>
       </w:pPr>
       <w:bookmarkStart w:id="3" w:name="_Toc383992845"/>
-      <w:bookmarkStart w:id="4" w:name="_Toc386653359"/>
+      <w:bookmarkStart w:id="4" w:name="_Toc388713433"/>
       <w:r>
         <w:rPr>
           <w:rFonts w:ascii="Times New Roman" w:hAnsi="Times New Roman" w:cs="Times New Roman"/>
@@ -7953,7 +8396,7 @@
         </w:drawing>
       </w:r>
       <w:bookmarkStart w:id="5" w:name="_Toc383990878"/>
-      <w:bookmarkStart w:id="6" w:name="_Toc386653340"/>
+      <w:bookmarkStart w:id="6" w:name="_Toc388713412"/>
       <w:r>
         <w:rPr>
           <w:rFonts w:ascii="Times New Roman" w:hAnsi="Times New Roman" w:cs="Times New Roman"/>
@@ -8096,7 +8539,52 @@
           <w:sz w:val="24"/>
           <w:szCs w:val="24"/>
         </w:rPr>
-        <w:t>Fonte: (AUTOR, ANO)</w:t>
+        <w:t>Fonte: (</w:t>
+      </w:r>
+      <w:r>
+        <w:rPr>
+          <w:rFonts w:ascii="Times New Roman" w:hAnsi="Times New Roman" w:cs="Times New Roman"/>
+          <w:color w:val="000000"/>
+          <w:sz w:val="24"/>
+          <w:szCs w:val="24"/>
+        </w:rPr>
+        <w:t>Eclipse Org</w:t>
+      </w:r>
+      <w:r>
+        <w:rPr>
+          <w:rFonts w:ascii="Times New Roman" w:hAnsi="Times New Roman" w:cs="Times New Roman"/>
+          <w:color w:val="000000"/>
+          <w:sz w:val="24"/>
+          <w:szCs w:val="24"/>
+        </w:rPr>
+        <w:t xml:space="preserve">, </w:t>
+      </w:r>
+      <w:r>
+        <w:rPr>
+          <w:rFonts w:ascii="Times New Roman" w:hAnsi="Times New Roman" w:cs="Times New Roman"/>
+          <w:color w:val="000000"/>
+          <w:sz w:val="24"/>
+          <w:szCs w:val="24"/>
+        </w:rPr>
+        <w:t>20</w:t>
+      </w:r>
+      <w:r>
+        <w:rPr>
+          <w:rFonts w:ascii="Times New Roman" w:hAnsi="Times New Roman" w:cs="Times New Roman"/>
+          <w:color w:val="000000"/>
+          <w:sz w:val="24"/>
+          <w:szCs w:val="24"/>
+        </w:rPr>
+        <w:t>09</w:t>
+      </w:r>
+      <w:r>
+        <w:rPr>
+          <w:rFonts w:ascii="Times New Roman" w:hAnsi="Times New Roman" w:cs="Times New Roman"/>
+          <w:color w:val="000000"/>
+          <w:sz w:val="24"/>
+          <w:szCs w:val="24"/>
+        </w:rPr>
+        <w:t>)</w:t>
       </w:r>
     </w:p>
     <w:p>
@@ -9140,7 +9628,7 @@
         </w:rPr>
       </w:pPr>
       <w:bookmarkStart w:id="7" w:name="_Toc383992846"/>
-      <w:bookmarkStart w:id="8" w:name="_Toc386653360"/>
+      <w:bookmarkStart w:id="8" w:name="_Toc388713434"/>
       <w:r>
         <w:rPr>
           <w:rFonts w:ascii="Times New Roman" w:hAnsi="Times New Roman" w:cs="Times New Roman"/>
@@ -9256,7 +9744,7 @@
         </w:rPr>
       </w:pPr>
       <w:bookmarkStart w:id="9" w:name="_Toc383992847"/>
-      <w:bookmarkStart w:id="10" w:name="_Toc386653361"/>
+      <w:bookmarkStart w:id="10" w:name="_Toc388713435"/>
       <w:r>
         <w:rPr>
           <w:rFonts w:ascii="Times New Roman" w:hAnsi="Times New Roman" w:cs="Times New Roman"/>
@@ -9431,7 +9919,7 @@
         </w:rPr>
       </w:pPr>
       <w:bookmarkStart w:id="11" w:name="_Toc383992848"/>
-      <w:bookmarkStart w:id="12" w:name="_Toc386653362"/>
+      <w:bookmarkStart w:id="12" w:name="_Toc388713436"/>
       <w:r>
         <w:rPr>
           <w:rFonts w:ascii="Times New Roman" w:hAnsi="Times New Roman" w:cs="Times New Roman"/>
@@ -10263,7 +10751,7 @@
         </w:rPr>
       </w:pPr>
       <w:bookmarkStart w:id="13" w:name="_Toc383992849"/>
-      <w:bookmarkStart w:id="14" w:name="_Toc386653363"/>
+      <w:bookmarkStart w:id="14" w:name="_Toc388713437"/>
       <w:r>
         <w:rPr>
           <w:rFonts w:ascii="Times New Roman" w:hAnsi="Times New Roman" w:cs="Times New Roman"/>
@@ -10369,7 +10857,7 @@
         </w:rPr>
       </w:pPr>
       <w:bookmarkStart w:id="15" w:name="_Toc383992850"/>
-      <w:bookmarkStart w:id="16" w:name="_Toc386653364"/>
+      <w:bookmarkStart w:id="16" w:name="_Toc388713438"/>
       <w:r>
         <w:rPr>
           <w:rFonts w:ascii="Times New Roman" w:hAnsi="Times New Roman" w:cs="Times New Roman"/>
@@ -10684,7 +11172,7 @@
         </w:rPr>
       </w:pPr>
       <w:bookmarkStart w:id="17" w:name="_Toc383992851"/>
-      <w:bookmarkStart w:id="18" w:name="_Toc386653365"/>
+      <w:bookmarkStart w:id="18" w:name="_Toc388713439"/>
       <w:r>
         <w:rPr>
           <w:rFonts w:ascii="Times New Roman" w:hAnsi="Times New Roman" w:cs="Times New Roman"/>
@@ -10899,7 +11387,7 @@
         </w:rPr>
       </w:pPr>
       <w:bookmarkStart w:id="19" w:name="_Toc383992852"/>
-      <w:bookmarkStart w:id="20" w:name="_Toc386653366"/>
+      <w:bookmarkStart w:id="20" w:name="_Toc388713440"/>
       <w:r>
         <w:rPr>
           <w:rFonts w:ascii="Times New Roman" w:hAnsi="Times New Roman" w:cs="Times New Roman"/>
@@ -11039,7 +11527,7 @@
         </w:rPr>
       </w:pPr>
       <w:bookmarkStart w:id="21" w:name="_Toc383992853"/>
-      <w:bookmarkStart w:id="22" w:name="_Toc386653367"/>
+      <w:bookmarkStart w:id="22" w:name="_Toc388713441"/>
       <w:r>
         <w:rPr>
           <w:rFonts w:ascii="Times New Roman" w:hAnsi="Times New Roman" w:cs="Times New Roman"/>
@@ -11372,7 +11860,7 @@
         </w:rPr>
       </w:pPr>
       <w:bookmarkStart w:id="23" w:name="_Toc383992854"/>
-      <w:bookmarkStart w:id="24" w:name="_Toc386653368"/>
+      <w:bookmarkStart w:id="24" w:name="_Toc388713442"/>
       <w:r>
         <w:rPr>
           <w:rFonts w:ascii="Times New Roman" w:hAnsi="Times New Roman" w:cs="Times New Roman"/>
@@ -11603,7 +12091,7 @@
         </w:rPr>
       </w:pPr>
       <w:bookmarkStart w:id="25" w:name="_Toc383992855"/>
-      <w:bookmarkStart w:id="26" w:name="_Toc386653369"/>
+      <w:bookmarkStart w:id="26" w:name="_Toc388713443"/>
       <w:r>
         <w:rPr>
           <w:rFonts w:ascii="Times New Roman" w:hAnsi="Times New Roman" w:cs="Times New Roman"/>
@@ -11767,7 +12255,7 @@
         </w:rPr>
       </w:pPr>
       <w:bookmarkStart w:id="27" w:name="_Toc383990879"/>
-      <w:bookmarkStart w:id="28" w:name="_Toc386653341"/>
+      <w:bookmarkStart w:id="28" w:name="_Toc388713413"/>
       <w:r>
         <w:rPr>
           <w:rFonts w:ascii="Times New Roman" w:hAnsi="Times New Roman" w:cs="Times New Roman"/>
@@ -11965,7 +12453,7 @@
         </w:rPr>
       </w:pPr>
       <w:bookmarkStart w:id="29" w:name="_Toc383992856"/>
-      <w:bookmarkStart w:id="30" w:name="_Toc386653370"/>
+      <w:bookmarkStart w:id="30" w:name="_Toc388713444"/>
       <w:r>
         <w:rPr>
           <w:rFonts w:ascii="Times New Roman" w:hAnsi="Times New Roman" w:cs="Times New Roman"/>
@@ -12038,7 +12526,7 @@
         </w:rPr>
       </w:pPr>
       <w:bookmarkStart w:id="31" w:name="_Toc383992857"/>
-      <w:bookmarkStart w:id="32" w:name="_Toc386653371"/>
+      <w:bookmarkStart w:id="32" w:name="_Toc388713445"/>
       <w:r>
         <w:rPr>
           <w:rFonts w:ascii="Times New Roman" w:hAnsi="Times New Roman" w:cs="Times New Roman"/>
@@ -12252,7 +12740,7 @@
         </w:rPr>
       </w:pPr>
       <w:bookmarkStart w:id="33" w:name="_Toc383992858"/>
-      <w:bookmarkStart w:id="34" w:name="_Toc386653372"/>
+      <w:bookmarkStart w:id="34" w:name="_Toc388713446"/>
       <w:r>
         <w:rPr>
           <w:rFonts w:ascii="Times New Roman" w:hAnsi="Times New Roman" w:cs="Times New Roman"/>
@@ -12384,7 +12872,7 @@
         </w:rPr>
       </w:pPr>
       <w:bookmarkStart w:id="35" w:name="_Toc383992859"/>
-      <w:bookmarkStart w:id="36" w:name="_Toc386653373"/>
+      <w:bookmarkStart w:id="36" w:name="_Toc388713447"/>
       <w:r>
         <w:rPr>
           <w:rFonts w:ascii="Times New Roman" w:hAnsi="Times New Roman" w:cs="Times New Roman"/>
@@ -13576,7 +14064,7 @@
         </w:rPr>
       </w:pPr>
       <w:bookmarkStart w:id="37" w:name="_Toc383990880"/>
-      <w:bookmarkStart w:id="38" w:name="_Toc386653342"/>
+      <w:bookmarkStart w:id="38" w:name="_Toc388713414"/>
       <w:r>
         <w:rPr>
           <w:rFonts w:ascii="Times New Roman" w:hAnsi="Times New Roman" w:cs="Times New Roman"/>
@@ -13752,7 +14240,7 @@
         </w:rPr>
       </w:pPr>
       <w:bookmarkStart w:id="39" w:name="_Toc383992860"/>
-      <w:bookmarkStart w:id="40" w:name="_Toc386653374"/>
+      <w:bookmarkStart w:id="40" w:name="_Toc388713448"/>
       <w:r>
         <w:rPr>
           <w:rFonts w:ascii="Times New Roman" w:hAnsi="Times New Roman" w:cs="Times New Roman"/>
@@ -14393,7 +14881,7 @@
       </w:pPr>
       <w:bookmarkStart w:id="42" w:name="_Toc383985636"/>
       <w:bookmarkStart w:id="43" w:name="_Toc383992861"/>
-      <w:bookmarkStart w:id="44" w:name="_Toc386653375"/>
+      <w:bookmarkStart w:id="44" w:name="_Toc388713449"/>
       <w:r>
         <w:rPr>
           <w:rFonts w:ascii="Times New Roman" w:hAnsi="Times New Roman" w:cs="Times New Roman"/>
@@ -14459,7 +14947,7 @@
       </w:pPr>
       <w:bookmarkStart w:id="46" w:name="_Toc383985638"/>
       <w:bookmarkStart w:id="47" w:name="_Toc383992862"/>
-      <w:bookmarkStart w:id="48" w:name="_Toc386653376"/>
+      <w:bookmarkStart w:id="48" w:name="_Toc388713450"/>
       <w:r>
         <w:rPr>
           <w:rFonts w:ascii="Times New Roman" w:hAnsi="Times New Roman" w:cs="Times New Roman"/>
@@ -14552,7 +15040,7 @@
       </w:pPr>
       <w:bookmarkStart w:id="50" w:name="_Toc383985640"/>
       <w:bookmarkStart w:id="51" w:name="_Toc383992863"/>
-      <w:bookmarkStart w:id="52" w:name="_Toc386653377"/>
+      <w:bookmarkStart w:id="52" w:name="_Toc388713451"/>
       <w:r>
         <w:rPr>
           <w:rFonts w:ascii="Times New Roman" w:hAnsi="Times New Roman" w:cs="Times New Roman"/>
@@ -14730,7 +15218,7 @@
       </w:pPr>
       <w:bookmarkStart w:id="54" w:name="_Toc383985642"/>
       <w:bookmarkStart w:id="55" w:name="_Toc383992864"/>
-      <w:bookmarkStart w:id="56" w:name="_Toc386653378"/>
+      <w:bookmarkStart w:id="56" w:name="_Toc388713452"/>
       <w:r>
         <w:rPr>
           <w:rFonts w:ascii="Times New Roman" w:hAnsi="Times New Roman" w:cs="Times New Roman"/>
@@ -14857,7 +15345,7 @@
         </w:rPr>
       </w:pPr>
       <w:bookmarkStart w:id="58" w:name="_Toc383992865"/>
-      <w:bookmarkStart w:id="59" w:name="_Toc386653379"/>
+      <w:bookmarkStart w:id="59" w:name="_Toc388713453"/>
       <w:r>
         <w:rPr>
           <w:rFonts w:ascii="Times New Roman" w:hAnsi="Times New Roman" w:cs="Times New Roman"/>
@@ -14932,7 +15420,7 @@
       </w:pPr>
       <w:bookmarkStart w:id="60" w:name="_Toc383985645"/>
       <w:bookmarkStart w:id="61" w:name="_Toc383992866"/>
-      <w:bookmarkStart w:id="62" w:name="_Toc386653380"/>
+      <w:bookmarkStart w:id="62" w:name="_Toc388713454"/>
       <w:r>
         <w:rPr>
           <w:rFonts w:ascii="Times New Roman" w:hAnsi="Times New Roman" w:cs="Times New Roman"/>
@@ -15141,7 +15629,7 @@
       </w:pPr>
       <w:bookmarkStart w:id="63" w:name="_Toc383985646"/>
       <w:bookmarkStart w:id="64" w:name="_Toc383992867"/>
-      <w:bookmarkStart w:id="65" w:name="_Toc386653381"/>
+      <w:bookmarkStart w:id="65" w:name="_Toc388713455"/>
       <w:r>
         <w:rPr>
           <w:rFonts w:ascii="Times New Roman" w:hAnsi="Times New Roman" w:cs="Times New Roman"/>
@@ -15242,7 +15730,7 @@
       </w:pPr>
       <w:bookmarkStart w:id="66" w:name="_Toc383985647"/>
       <w:bookmarkStart w:id="67" w:name="_Toc383992868"/>
-      <w:bookmarkStart w:id="68" w:name="_Toc386653382"/>
+      <w:bookmarkStart w:id="68" w:name="_Toc388713456"/>
       <w:r>
         <w:rPr>
           <w:rFonts w:ascii="Times New Roman" w:hAnsi="Times New Roman" w:cs="Times New Roman"/>
@@ -15324,7 +15812,7 @@
       </w:pPr>
       <w:bookmarkStart w:id="69" w:name="_Toc383985648"/>
       <w:bookmarkStart w:id="70" w:name="_Toc383992869"/>
-      <w:bookmarkStart w:id="71" w:name="_Toc386653383"/>
+      <w:bookmarkStart w:id="71" w:name="_Toc388713457"/>
       <w:r>
         <w:rPr>
           <w:rFonts w:ascii="Times New Roman" w:hAnsi="Times New Roman" w:cs="Times New Roman"/>
@@ -15453,7 +15941,7 @@
         </w:drawing>
       </w:r>
       <w:bookmarkStart w:id="72" w:name="_Toc383990881"/>
-      <w:bookmarkStart w:id="73" w:name="_Toc386653343"/>
+      <w:bookmarkStart w:id="73" w:name="_Toc388713415"/>
       <w:r>
         <w:rPr>
           <w:rFonts w:ascii="Times New Roman" w:hAnsi="Times New Roman" w:cs="Times New Roman"/>
@@ -15579,7 +16067,7 @@
           <w:szCs w:val="24"/>
         </w:rPr>
       </w:pPr>
-      <w:bookmarkStart w:id="74" w:name="_Toc386653384"/>
+      <w:bookmarkStart w:id="74" w:name="_Toc388713458"/>
       <w:r>
         <w:rPr>
           <w:rFonts w:ascii="Times New Roman" w:hAnsi="Times New Roman" w:cs="Times New Roman"/>
@@ -15681,7 +16169,7 @@
           <w:color w:val="000000" w:themeColor="text1"/>
         </w:rPr>
       </w:pPr>
-      <w:bookmarkStart w:id="75" w:name="_Toc386653385"/>
+      <w:bookmarkStart w:id="75" w:name="_Toc388713459"/>
       <w:r>
         <w:rPr>
           <w:rFonts w:ascii="Times New Roman" w:hAnsi="Times New Roman" w:cs="Times New Roman"/>
@@ -15706,7 +16194,7 @@
           <w:szCs w:val="24"/>
         </w:rPr>
       </w:pPr>
-      <w:bookmarkStart w:id="76" w:name="_Toc386653344"/>
+      <w:bookmarkStart w:id="76" w:name="_Toc388713416"/>
       <w:r>
         <w:rPr>
           <w:rFonts w:ascii="Times New Roman" w:hAnsi="Times New Roman" w:cs="Times New Roman"/>
@@ -15875,7 +16363,7 @@
           <w:color w:val="000000" w:themeColor="text1"/>
         </w:rPr>
       </w:pPr>
-      <w:bookmarkStart w:id="77" w:name="_Toc386653386"/>
+      <w:bookmarkStart w:id="77" w:name="_Toc388713460"/>
       <w:r>
         <w:rPr>
           <w:rFonts w:ascii="Times New Roman" w:hAnsi="Times New Roman" w:cs="Times New Roman"/>
@@ -15920,7 +16408,7 @@
           <w:szCs w:val="24"/>
         </w:rPr>
       </w:pPr>
-      <w:bookmarkStart w:id="78" w:name="_Toc386653345"/>
+      <w:bookmarkStart w:id="78" w:name="_Toc388713417"/>
       <w:r>
         <w:rPr>
           <w:rFonts w:ascii="Times New Roman" w:hAnsi="Times New Roman" w:cs="Times New Roman"/>
@@ -16087,7 +16575,7 @@
           <w:color w:val="000000" w:themeColor="text1"/>
         </w:rPr>
       </w:pPr>
-      <w:bookmarkStart w:id="79" w:name="_Toc386653387"/>
+      <w:bookmarkStart w:id="79" w:name="_Toc388713461"/>
       <w:r>
         <w:rPr>
           <w:rFonts w:ascii="Times New Roman" w:hAnsi="Times New Roman" w:cs="Times New Roman"/>
@@ -16154,7 +16642,7 @@
           <w:color w:val="000000" w:themeColor="text1"/>
         </w:rPr>
       </w:pPr>
-      <w:bookmarkStart w:id="80" w:name="_Toc386653346"/>
+      <w:bookmarkStart w:id="80" w:name="_Toc388713418"/>
       <w:r>
         <w:rPr>
           <w:rFonts w:ascii="Times New Roman" w:hAnsi="Times New Roman" w:cs="Times New Roman"/>
@@ -16330,7 +16818,7 @@
           <w:color w:val="000000" w:themeColor="text1"/>
         </w:rPr>
       </w:pPr>
-      <w:bookmarkStart w:id="81" w:name="_Toc386653388"/>
+      <w:bookmarkStart w:id="81" w:name="_Toc388713462"/>
       <w:r>
         <w:rPr>
           <w:rFonts w:ascii="Times New Roman" w:hAnsi="Times New Roman" w:cs="Times New Roman"/>
@@ -16374,7 +16862,7 @@
           <w:color w:val="000000" w:themeColor="text1"/>
         </w:rPr>
       </w:pPr>
-      <w:bookmarkStart w:id="82" w:name="_Toc386653347"/>
+      <w:bookmarkStart w:id="82" w:name="_Toc388713419"/>
       <w:r>
         <w:rPr>
           <w:rFonts w:ascii="Times New Roman" w:hAnsi="Times New Roman" w:cs="Times New Roman"/>
@@ -16552,7 +17040,7 @@
           <w:color w:val="000000" w:themeColor="text1"/>
         </w:rPr>
       </w:pPr>
-      <w:bookmarkStart w:id="83" w:name="_Toc386653389"/>
+      <w:bookmarkStart w:id="83" w:name="_Toc388713463"/>
       <w:r>
         <w:rPr>
           <w:rFonts w:ascii="Times New Roman" w:hAnsi="Times New Roman" w:cs="Times New Roman"/>
@@ -16596,7 +17084,7 @@
           <w:color w:val="000000" w:themeColor="text1"/>
         </w:rPr>
       </w:pPr>
-      <w:bookmarkStart w:id="84" w:name="_Toc386653348"/>
+      <w:bookmarkStart w:id="84" w:name="_Toc388713420"/>
       <w:r>
         <w:rPr>
           <w:rFonts w:ascii="Times New Roman" w:hAnsi="Times New Roman" w:cs="Times New Roman"/>
@@ -16785,7 +17273,7 @@
           <w:color w:val="000000" w:themeColor="text1"/>
         </w:rPr>
       </w:pPr>
-      <w:bookmarkStart w:id="85" w:name="_Toc386653390"/>
+      <w:bookmarkStart w:id="85" w:name="_Toc388713464"/>
       <w:r>
         <w:rPr>
           <w:rFonts w:ascii="Times New Roman" w:hAnsi="Times New Roman" w:cs="Times New Roman"/>
@@ -16825,7 +17313,7 @@
           <w:szCs w:val="24"/>
         </w:rPr>
       </w:pPr>
-      <w:bookmarkStart w:id="86" w:name="_Toc386653349"/>
+      <w:bookmarkStart w:id="86" w:name="_Toc388713421"/>
       <w:r>
         <w:rPr>
           <w:rFonts w:ascii="Times New Roman" w:hAnsi="Times New Roman" w:cs="Times New Roman"/>
@@ -16947,7 +17435,7 @@
         </w:rPr>
       </w:pPr>
       <w:bookmarkStart w:id="87" w:name="_Toc383992870"/>
-      <w:bookmarkStart w:id="88" w:name="_Toc386653391"/>
+      <w:bookmarkStart w:id="88" w:name="_Toc388713465"/>
       <w:r>
         <w:rPr>
           <w:rFonts w:ascii="Times New Roman" w:hAnsi="Times New Roman" w:cs="Times New Roman"/>
@@ -17232,7 +17720,7 @@
         </w:rPr>
       </w:pPr>
       <w:bookmarkStart w:id="89" w:name="_Toc383992871"/>
-      <w:bookmarkStart w:id="90" w:name="_Toc386653392"/>
+      <w:bookmarkStart w:id="90" w:name="_Toc388713466"/>
       <w:r>
         <w:rPr>
           <w:rFonts w:ascii="Times New Roman" w:hAnsi="Times New Roman" w:cs="Times New Roman"/>
@@ -17273,7 +17761,7 @@
         </w:rPr>
       </w:pPr>
       <w:bookmarkStart w:id="91" w:name="_Toc383990887"/>
-      <w:bookmarkStart w:id="92" w:name="_Toc386653350"/>
+      <w:bookmarkStart w:id="92" w:name="_Toc388713422"/>
       <w:r>
         <w:rPr>
           <w:rFonts w:ascii="Times New Roman" w:hAnsi="Times New Roman" w:cs="Times New Roman"/>
@@ -19670,7 +20158,7 @@
         </w:rPr>
       </w:pPr>
       <w:bookmarkStart w:id="93" w:name="_Toc383992872"/>
-      <w:bookmarkStart w:id="94" w:name="_Toc386653393"/>
+      <w:bookmarkStart w:id="94" w:name="_Toc388713467"/>
       <w:r>
         <w:rPr>
           <w:rFonts w:ascii="Times New Roman" w:hAnsi="Times New Roman" w:cs="Times New Roman"/>
@@ -20247,6 +20735,80 @@
           <w:sz w:val="24"/>
           <w:szCs w:val="24"/>
         </w:rPr>
+        <w:t>Eclipse Org</w:t>
+      </w:r>
+      <w:r>
+        <w:rPr>
+          <w:rFonts w:ascii="Times New Roman" w:hAnsi="Times New Roman" w:cs="Times New Roman"/>
+          <w:color w:val="000000"/>
+          <w:sz w:val="24"/>
+          <w:szCs w:val="24"/>
+        </w:rPr>
+        <w:t xml:space="preserve">. Disponível em: &lt; </w:t>
+      </w:r>
+      <w:r>
+        <w:rPr>
+          <w:rFonts w:ascii="Times New Roman" w:hAnsi="Times New Roman" w:cs="Times New Roman"/>
+          <w:color w:val="000000"/>
+          <w:sz w:val="24"/>
+          <w:szCs w:val="24"/>
+        </w:rPr>
+        <w:t>http://epf.eclipse.org/wikis/scrumpt/Scrum/guidances/supportingmaterials/scrum_overview_610E45C2.html</w:t>
+      </w:r>
+      <w:r>
+        <w:rPr>
+          <w:rFonts w:ascii="Times New Roman" w:hAnsi="Times New Roman" w:cs="Times New Roman"/>
+          <w:color w:val="000000"/>
+          <w:sz w:val="24"/>
+          <w:szCs w:val="24"/>
+        </w:rPr>
+        <w:t xml:space="preserve">/&gt;. Acesso em: 20 </w:t>
+      </w:r>
+      <w:r>
+        <w:rPr>
+          <w:rFonts w:ascii="Times New Roman" w:hAnsi="Times New Roman" w:cs="Times New Roman"/>
+          <w:color w:val="000000"/>
+          <w:sz w:val="24"/>
+          <w:szCs w:val="24"/>
+        </w:rPr>
+        <w:t>abr</w:t>
+      </w:r>
+      <w:r>
+        <w:rPr>
+          <w:rFonts w:ascii="Times New Roman" w:hAnsi="Times New Roman" w:cs="Times New Roman"/>
+          <w:color w:val="000000"/>
+          <w:sz w:val="24"/>
+          <w:szCs w:val="24"/>
+        </w:rPr>
+        <w:t>. 2014.</w:t>
+      </w:r>
+    </w:p>
+    <w:p>
+      <w:pPr>
+        <w:rPr>
+          <w:rFonts w:ascii="Times New Roman" w:hAnsi="Times New Roman" w:cs="Times New Roman"/>
+          <w:color w:val="000000"/>
+          <w:sz w:val="24"/>
+          <w:szCs w:val="24"/>
+        </w:rPr>
+      </w:pPr>
+    </w:p>
+    <w:p>
+      <w:pPr>
+        <w:rPr>
+          <w:rFonts w:ascii="Times New Roman" w:hAnsi="Times New Roman" w:cs="Times New Roman"/>
+          <w:color w:val="000000"/>
+          <w:sz w:val="24"/>
+          <w:szCs w:val="24"/>
+        </w:rPr>
+      </w:pPr>
+      <w:r>
+        <w:rPr>
+          <w:rFonts w:ascii="Times New Roman" w:hAnsi="Times New Roman" w:cs="Times New Roman"/>
+          <w:color w:val="000000"/>
+          <w:sz w:val="24"/>
+          <w:szCs w:val="24"/>
+        </w:rPr>
         <w:t>Planningpoker. Disponível em &lt;</w:t>
       </w:r>
       <w:hyperlink r:id="rId24" w:history="1">
@@ -20807,7 +21369,7 @@
         </w:rPr>
       </w:pPr>
       <w:bookmarkStart w:id="95" w:name="_Toc383992873"/>
-      <w:bookmarkStart w:id="96" w:name="_Toc386653394"/>
+      <w:bookmarkStart w:id="96" w:name="_Toc388713468"/>
       <w:r>
         <w:rPr>
           <w:rFonts w:ascii="Times New Roman" w:hAnsi="Times New Roman" w:cs="Times New Roman"/>
@@ -21348,7 +21910,7 @@
           <w:rPr>
             <w:noProof/>
           </w:rPr>
-          <w:t>24</w:t>
+          <w:t>9</w:t>
         </w:r>
         <w:r>
           <w:fldChar w:fldCharType="end"/>

</xml_diff>